<commit_message>
started advanced javascript dom concepts
</commit_message>
<xml_diff>
--- a/documents/Web development Bootcamp.docx
+++ b/documents/Web development Bootcamp.docx
@@ -512,7 +512,23 @@
           <w:sz w:val="28"/>
           <w:szCs w:val="28"/>
         </w:rPr>
-        <w:t>Technically, www.amazon.com is called a "subdomain" of the "root domain" amazon.com. As the operator of a website and the owner of a domain, you can register any subdomains you want to. You could also register mysite.amazon.com, if you were the owner of the amazon.com domain. And you can then configure your web server such, that your website is served, if users enter mysite.amazon.com.</w:t>
+        <w:t xml:space="preserve">Technically, www.amazon.com is called a "subdomain" of the "root domain" amazon.com. As the operator of a website and the owner of a domain, you can register any subdomains you want to. You could also register </w:t>
+      </w:r>
+      <w:proofErr w:type="gramStart"/>
+      <w:r>
+        <w:rPr>
+          <w:sz w:val="28"/>
+          <w:szCs w:val="28"/>
+        </w:rPr>
+        <w:t>mysite.amazon.com, if</w:t>
+      </w:r>
+      <w:proofErr w:type="gramEnd"/>
+      <w:r>
+        <w:rPr>
+          <w:sz w:val="28"/>
+          <w:szCs w:val="28"/>
+        </w:rPr>
+        <w:t xml:space="preserve"> you were the owner of the amazon.com domain. And you can then configure your web server such, that your website is served, if users enter mysite.amazon.com.</w:t>
       </w:r>
     </w:p>
     <w:p>
@@ -1458,7 +1474,31 @@
           <w:sz w:val="28"/>
           <w:szCs w:val="28"/>
         </w:rPr>
-        <w:t>display: inline-block.</w:t>
+        <w:t xml:space="preserve">display: </w:t>
+      </w:r>
+      <w:proofErr w:type="gramStart"/>
+      <w:r>
+        <w:rPr>
+          <w:b/>
+          <w:bCs/>
+          <w:i/>
+          <w:iCs/>
+          <w:sz w:val="28"/>
+          <w:szCs w:val="28"/>
+        </w:rPr>
+        <w:t>inline-block</w:t>
+      </w:r>
+      <w:proofErr w:type="gramEnd"/>
+      <w:r>
+        <w:rPr>
+          <w:b/>
+          <w:bCs/>
+          <w:i/>
+          <w:iCs/>
+          <w:sz w:val="28"/>
+          <w:szCs w:val="28"/>
+        </w:rPr>
+        <w:t>.</w:t>
       </w:r>
     </w:p>
     <w:p>
@@ -1542,7 +1582,23 @@
           <w:sz w:val="32"/>
           <w:szCs w:val="32"/>
         </w:rPr>
-        <w:t>there is a p tag and a tag elements up and down we can see total margin is 20px.</w:t>
+        <w:t xml:space="preserve">there is a p tag and a </w:t>
+      </w:r>
+      <w:proofErr w:type="gramStart"/>
+      <w:r>
+        <w:rPr>
+          <w:sz w:val="32"/>
+          <w:szCs w:val="32"/>
+        </w:rPr>
+        <w:t>tag elements</w:t>
+      </w:r>
+      <w:proofErr w:type="gramEnd"/>
+      <w:r>
+        <w:rPr>
+          <w:sz w:val="32"/>
+          <w:szCs w:val="32"/>
+        </w:rPr>
+        <w:t xml:space="preserve"> up and down we can see total margin is 20px.</w:t>
       </w:r>
     </w:p>
     <w:p>
@@ -2394,7 +2450,23 @@
           <w:sz w:val="32"/>
           <w:szCs w:val="32"/>
         </w:rPr>
-        <w:t>Percentage always refers to parent elements. em and rem are always related to the font size, no matter which property the em or rem unit is actually applied to.</w:t>
+        <w:t xml:space="preserve">Percentage always refers to parent elements. em and rem are always related to the font size, no matter which property the em or rem unit is </w:t>
+      </w:r>
+      <w:proofErr w:type="gramStart"/>
+      <w:r>
+        <w:rPr>
+          <w:sz w:val="32"/>
+          <w:szCs w:val="32"/>
+        </w:rPr>
+        <w:t>actually applied</w:t>
+      </w:r>
+      <w:proofErr w:type="gramEnd"/>
+      <w:r>
+        <w:rPr>
+          <w:sz w:val="32"/>
+          <w:szCs w:val="32"/>
+        </w:rPr>
+        <w:t xml:space="preserve"> to.</w:t>
       </w:r>
     </w:p>
     <w:p>
@@ -2706,6 +2778,7 @@
           <w:ilvl w:val="0"/>
           <w:numId w:val="1"/>
         </w:numPr>
+        <w:spacing w:before="240"/>
         <w:rPr>
           <w:sz w:val="32"/>
           <w:szCs w:val="32"/>
@@ -2717,6 +2790,305 @@
           <w:szCs w:val="32"/>
         </w:rPr>
         <w:t>Choosing colors for website is important. A grey color for text is preferred than black. A primary and accent color should be choose properly.</w:t>
+      </w:r>
+    </w:p>
+    <w:p>
+      <w:pPr>
+        <w:spacing w:before="240"/>
+        <w:rPr>
+          <w:sz w:val="32"/>
+          <w:szCs w:val="32"/>
+        </w:rPr>
+      </w:pPr>
+    </w:p>
+    <w:p>
+      <w:pPr>
+        <w:spacing w:before="240"/>
+        <w:rPr>
+          <w:sz w:val="32"/>
+          <w:szCs w:val="32"/>
+        </w:rPr>
+      </w:pPr>
+      <w:r>
+        <w:rPr>
+          <w:b/>
+          <w:bCs/>
+          <w:sz w:val="32"/>
+          <w:szCs w:val="32"/>
+        </w:rPr>
+        <w:t>window &amp; document objects</w:t>
+      </w:r>
+      <w:r>
+        <w:rPr>
+          <w:sz w:val="32"/>
+          <w:szCs w:val="32"/>
+        </w:rPr>
+        <w:t xml:space="preserve"> :</w:t>
+      </w:r>
+    </w:p>
+    <w:p>
+      <w:pPr>
+        <w:spacing w:before="240"/>
+        <w:rPr>
+          <w:sz w:val="32"/>
+          <w:szCs w:val="32"/>
+        </w:rPr>
+      </w:pPr>
+      <w:r>
+        <w:rPr>
+          <w:sz w:val="32"/>
+          <w:szCs w:val="32"/>
+        </w:rPr>
+        <w:t>window is a global object and document is present inside window object. document object is door to start and manipulate the DOM.</w:t>
+      </w:r>
+    </w:p>
+    <w:p>
+      <w:pPr>
+        <w:spacing w:before="240"/>
+        <w:rPr>
+          <w:sz w:val="32"/>
+          <w:szCs w:val="32"/>
+        </w:rPr>
+      </w:pPr>
+      <w:r>
+        <w:rPr>
+          <w:noProof/>
+          <w:sz w:val="32"/>
+          <w:szCs w:val="32"/>
+        </w:rPr>
+        <w:drawing>
+          <wp:inline distT="0" distB="0" distL="0" distR="0" wp14:anchorId="1DA65E3E" wp14:editId="4271A0A5">
+            <wp:extent cx="5295900" cy="2952750"/>
+            <wp:effectExtent l="0" t="0" r="0" b="0"/>
+            <wp:docPr id="11" name="Picture 11" descr="Graphical user interface, diagram&#10;&#10;Description automatically generated"/>
+            <wp:cNvGraphicFramePr>
+              <a:graphicFrameLocks xmlns:a="http://schemas.openxmlformats.org/drawingml/2006/main" noChangeAspect="1"/>
+            </wp:cNvGraphicFramePr>
+            <a:graphic xmlns:a="http://schemas.openxmlformats.org/drawingml/2006/main">
+              <a:graphicData uri="http://schemas.openxmlformats.org/drawingml/2006/picture">
+                <pic:pic xmlns:pic="http://schemas.openxmlformats.org/drawingml/2006/picture">
+                  <pic:nvPicPr>
+                    <pic:cNvPr id="11" name="Picture 11" descr="Graphical user interface, diagram&#10;&#10;Description automatically generated"/>
+                    <pic:cNvPicPr/>
+                  </pic:nvPicPr>
+                  <pic:blipFill rotWithShape="1">
+                    <a:blip r:embed="rId16" cstate="print">
+                      <a:extLst>
+                        <a:ext uri="{28A0092B-C50C-407E-A947-70E740481C1C}">
+                          <a14:useLocalDpi xmlns:a14="http://schemas.microsoft.com/office/drawing/2010/main" val="0"/>
+                        </a:ext>
+                      </a:extLst>
+                    </a:blip>
+                    <a:srcRect l="4487" t="10826" r="6410" b="854"/>
+                    <a:stretch/>
+                  </pic:blipFill>
+                  <pic:spPr bwMode="auto">
+                    <a:xfrm>
+                      <a:off x="0" y="0"/>
+                      <a:ext cx="5295900" cy="2952750"/>
+                    </a:xfrm>
+                    <a:prstGeom prst="rect">
+                      <a:avLst/>
+                    </a:prstGeom>
+                    <a:ln>
+                      <a:noFill/>
+                    </a:ln>
+                    <a:extLst>
+                      <a:ext uri="{53640926-AAD7-44D8-BBD7-CCE9431645EC}">
+                        <a14:shadowObscured xmlns:a14="http://schemas.microsoft.com/office/drawing/2010/main"/>
+                      </a:ext>
+                    </a:extLst>
+                  </pic:spPr>
+                </pic:pic>
+              </a:graphicData>
+            </a:graphic>
+          </wp:inline>
+        </w:drawing>
+      </w:r>
+    </w:p>
+    <w:p>
+      <w:pPr>
+        <w:spacing w:before="240"/>
+        <w:rPr>
+          <w:sz w:val="32"/>
+          <w:szCs w:val="32"/>
+        </w:rPr>
+      </w:pPr>
+    </w:p>
+    <w:p>
+      <w:pPr>
+        <w:spacing w:before="240"/>
+        <w:rPr>
+          <w:sz w:val="32"/>
+          <w:szCs w:val="32"/>
+        </w:rPr>
+      </w:pPr>
+    </w:p>
+    <w:p>
+      <w:pPr>
+        <w:spacing w:before="240"/>
+        <w:rPr>
+          <w:b/>
+          <w:bCs/>
+          <w:sz w:val="32"/>
+          <w:szCs w:val="32"/>
+        </w:rPr>
+      </w:pPr>
+      <w:r>
+        <w:rPr>
+          <w:b/>
+          <w:bCs/>
+          <w:sz w:val="32"/>
+          <w:szCs w:val="32"/>
+        </w:rPr>
+        <w:lastRenderedPageBreak/>
+        <w:t>What is DOM ?</w:t>
+      </w:r>
+    </w:p>
+    <w:p>
+      <w:pPr>
+        <w:spacing w:before="240"/>
+        <w:rPr>
+          <w:sz w:val="32"/>
+          <w:szCs w:val="32"/>
+        </w:rPr>
+      </w:pPr>
+      <w:r>
+        <w:rPr>
+          <w:sz w:val="32"/>
+          <w:szCs w:val="32"/>
+        </w:rPr>
+        <w:t>DOM is a document object model which is the data representation (“internal representation”) of the parsed HTML code.</w:t>
+      </w:r>
+      <w:r>
+        <w:rPr>
+          <w:sz w:val="32"/>
+          <w:szCs w:val="32"/>
+        </w:rPr>
+        <w:t xml:space="preserve"> Dom is like a tree. </w:t>
+      </w:r>
+      <w:r>
+        <w:rPr>
+          <w:sz w:val="32"/>
+          <w:szCs w:val="32"/>
+        </w:rPr>
+        <w:t xml:space="preserve">The browser parses ours HTML code and saves all elements as JavaScript objects. Since this HTML structure was translated into a structure of JavaScript objects, our JavaScript code </w:t>
+      </w:r>
+      <w:proofErr w:type="gramStart"/>
+      <w:r>
+        <w:rPr>
+          <w:sz w:val="32"/>
+          <w:szCs w:val="32"/>
+        </w:rPr>
+        <w:t>is able to</w:t>
+      </w:r>
+      <w:proofErr w:type="gramEnd"/>
+      <w:r>
+        <w:rPr>
+          <w:sz w:val="32"/>
+          <w:szCs w:val="32"/>
+        </w:rPr>
+        <w:t xml:space="preserve"> interact with the DOM.</w:t>
+      </w:r>
+    </w:p>
+    <w:p>
+      <w:pPr>
+        <w:spacing w:before="240"/>
+        <w:rPr>
+          <w:sz w:val="32"/>
+          <w:szCs w:val="32"/>
+        </w:rPr>
+      </w:pPr>
+      <w:r>
+        <w:rPr>
+          <w:noProof/>
+          <w:sz w:val="32"/>
+          <w:szCs w:val="32"/>
+        </w:rPr>
+        <w:drawing>
+          <wp:inline distT="0" distB="0" distL="0" distR="0" wp14:anchorId="4141D187" wp14:editId="552A9845">
+            <wp:extent cx="5022850" cy="2914650"/>
+            <wp:effectExtent l="0" t="0" r="6350" b="0"/>
+            <wp:docPr id="12" name="Picture 12"/>
+            <wp:cNvGraphicFramePr>
+              <a:graphicFrameLocks xmlns:a="http://schemas.openxmlformats.org/drawingml/2006/main" noChangeAspect="1"/>
+            </wp:cNvGraphicFramePr>
+            <a:graphic xmlns:a="http://schemas.openxmlformats.org/drawingml/2006/main">
+              <a:graphicData uri="http://schemas.openxmlformats.org/drawingml/2006/picture">
+                <pic:pic xmlns:pic="http://schemas.openxmlformats.org/drawingml/2006/picture">
+                  <pic:nvPicPr>
+                    <pic:cNvPr id="12" name="Picture 12"/>
+                    <pic:cNvPicPr/>
+                  </pic:nvPicPr>
+                  <pic:blipFill rotWithShape="1">
+                    <a:blip r:embed="rId17" cstate="print">
+                      <a:extLst>
+                        <a:ext uri="{28A0092B-C50C-407E-A947-70E740481C1C}">
+                          <a14:useLocalDpi xmlns:a14="http://schemas.microsoft.com/office/drawing/2010/main" val="0"/>
+                        </a:ext>
+                      </a:extLst>
+                    </a:blip>
+                    <a:srcRect l="5235" t="10445" r="10256" b="2374"/>
+                    <a:stretch/>
+                  </pic:blipFill>
+                  <pic:spPr bwMode="auto">
+                    <a:xfrm>
+                      <a:off x="0" y="0"/>
+                      <a:ext cx="5022850" cy="2914650"/>
+                    </a:xfrm>
+                    <a:prstGeom prst="rect">
+                      <a:avLst/>
+                    </a:prstGeom>
+                    <a:ln>
+                      <a:noFill/>
+                    </a:ln>
+                    <a:extLst>
+                      <a:ext uri="{53640926-AAD7-44D8-BBD7-CCE9431645EC}">
+                        <a14:shadowObscured xmlns:a14="http://schemas.microsoft.com/office/drawing/2010/main"/>
+                      </a:ext>
+                    </a:extLst>
+                  </pic:spPr>
+                </pic:pic>
+              </a:graphicData>
+            </a:graphic>
+          </wp:inline>
+        </w:drawing>
+      </w:r>
+    </w:p>
+    <w:p>
+      <w:pPr>
+        <w:spacing w:before="240"/>
+        <w:rPr>
+          <w:b/>
+          <w:bCs/>
+          <w:sz w:val="32"/>
+          <w:szCs w:val="32"/>
+        </w:rPr>
+      </w:pPr>
+      <w:r>
+        <w:rPr>
+          <w:b/>
+          <w:bCs/>
+          <w:sz w:val="32"/>
+          <w:szCs w:val="32"/>
+        </w:rPr>
+        <w:t>What is node in DOM?</w:t>
+      </w:r>
+    </w:p>
+    <w:p>
+      <w:pPr>
+        <w:spacing w:before="240"/>
+        <w:rPr>
+          <w:sz w:val="32"/>
+          <w:szCs w:val="32"/>
+        </w:rPr>
+      </w:pPr>
+      <w:r>
+        <w:rPr>
+          <w:sz w:val="32"/>
+          <w:szCs w:val="32"/>
+        </w:rPr>
+        <w:t>In the DOM, all parts of the document, such as elements, attributes, text, etc. are organized in a hierarchical tree-like structure; consisting of parents and children. These individual parts of the document are known as nodes.</w:t>
       </w:r>
     </w:p>
     <w:p>

</xml_diff>